<commit_message>
Add implementation for pdf generation + create test for save
</commit_message>
<xml_diff>
--- a/Travelling-Stories.docx
+++ b/Travelling-Stories.docx
@@ -379,16 +379,7 @@
           <w:sz w:val="28"/>
           <w:szCs w:val="28"/>
         </w:rPr>
-        <w:t>(</w:t>
-      </w:r>
-      <w:bookmarkStart w:id="0" w:name="_GoBack"/>
-      <w:bookmarkEnd w:id="0"/>
-      <w:r>
-        <w:rPr>
-          <w:sz w:val="28"/>
-          <w:szCs w:val="28"/>
-        </w:rPr>
-        <w:t>delete stories)</w:t>
+        <w:t>(delete stories)</w:t>
       </w:r>
     </w:p>
     <w:p>
@@ -889,27 +880,6 @@
     </w:p>
     <w:p>
       <w:pPr>
-        <w:pStyle w:val="ListParagraph"/>
-        <w:numPr>
-          <w:ilvl w:val="0"/>
-          <w:numId w:val="3"/>
-        </w:numPr>
-        <w:jc w:val="both"/>
-        <w:rPr>
-          <w:sz w:val="28"/>
-          <w:szCs w:val="28"/>
-        </w:rPr>
-      </w:pPr>
-      <w:r>
-        <w:rPr>
-          <w:sz w:val="28"/>
-          <w:szCs w:val="28"/>
-        </w:rPr>
-        <w:t>Testability – create unit tests. The tests coverage should be above 80%.</w:t>
-      </w:r>
-    </w:p>
-    <w:p>
-      <w:pPr>
         <w:pStyle w:val="Heading1"/>
         <w:ind w:left="720"/>
         <w:jc w:val="both"/>
@@ -918,6 +888,8 @@
           <w:u w:val="single"/>
         </w:rPr>
       </w:pPr>
+      <w:bookmarkStart w:id="0" w:name="_GoBack"/>
+      <w:bookmarkEnd w:id="0"/>
       <w:r>
         <w:rPr>
           <w:b/>

</xml_diff>